<commit_message>
adding config files for test run
Lisbon test run (setting baseline) w/  the following settings:

PARAMS
- ODpat: FromEveryOriginToNearestDestination
- Cost: OSMHighwayType
- Uptake: Identity
- LTS: BikeOttawa

DATA
- Origins: 31k randomly generated points (constrained to building footprint within Lisbon+5km Lisbon buffer excluding opposite Tagus margin bldg footprint)
- Destinations: all primary schools within Lisbon
</commit_message>
<xml_diff>
--- a/examples/lisbon/~hidden/problems_implementations.docx
+++ b/examples/lisbon/~hidden/problems_implementations.docx
@@ -4,10 +4,42 @@
   <w:body>
     <w:p>
       <w:pPr>
+        <w:ind w:left="360"/>
+        <w:rPr>
+          <w:sz w:val="52"/>
+          <w:szCs w:val="52"/>
+        </w:rPr>
+      </w:pPr>
+      <w:r>
+        <w:rPr>
+          <w:sz w:val="52"/>
+          <w:szCs w:val="52"/>
+        </w:rPr>
+        <w:t xml:space="preserve">~~ FAZER </w:t>
+      </w:r>
+      <w:r>
+        <w:rPr>
+          <w:sz w:val="52"/>
+          <w:szCs w:val="52"/>
+        </w:rPr>
+        <w:t xml:space="preserve">MODELOS SEM INCORPORAR SLOPE POR ENQUANTO, FICA PARA TRABALHOS FUTUROS, REFERIR NO RELATORIO~~ </w:t>
+      </w:r>
+    </w:p>
+    <w:p>
+      <w:pPr>
+        <w:ind w:left="360"/>
+        <w:rPr>
+          <w:sz w:val="52"/>
+          <w:szCs w:val="52"/>
+        </w:rPr>
+      </w:pPr>
+    </w:p>
+    <w:p>
+      <w:pPr>
         <w:pStyle w:val="PargrafodaLista"/>
         <w:numPr>
           <w:ilvl w:val="0"/>
-          <w:numId w:val="1"/>
+          <w:numId w:val="4"/>
         </w:numPr>
         <w:rPr>
           <w:sz w:val="52"/>
@@ -35,14 +67,7 @@
           <w:sz w:val="52"/>
           <w:szCs w:val="52"/>
         </w:rPr>
-        <w:t xml:space="preserve"> DE</w:t>
-      </w:r>
-      <w:r>
-        <w:rPr>
-          <w:sz w:val="52"/>
-          <w:szCs w:val="52"/>
-        </w:rPr>
-        <w:t xml:space="preserve"> CALCULO DE EDGE COST (CORRIGIR TEXTO E FOTO ABAIXO)</w:t>
+        <w:t xml:space="preserve"> DE CALCULO DE EDGE COST (CORRIGIR TEXTO E FOTO ABAIXO)</w:t>
       </w:r>
     </w:p>
     <w:p>
@@ -118,10 +143,7 @@
         <w:t xml:space="preserve">RADO:  </w:t>
       </w:r>
       <w:r>
-        <w:t xml:space="preserve">modificar </w:t>
-      </w:r>
-      <w:r>
-        <w:t xml:space="preserve">pub </w:t>
+        <w:t xml:space="preserve">modificar pub </w:t>
       </w:r>
       <w:proofErr w:type="spellStart"/>
       <w:r>
@@ -129,15 +151,7 @@
       </w:r>
       <w:proofErr w:type="spellEnd"/>
       <w:r>
-        <w:t xml:space="preserve"> </w:t>
-      </w:r>
-      <w:proofErr w:type="spellStart"/>
-      <w:r>
-        <w:t>calculate_uptake</w:t>
-      </w:r>
-      <w:proofErr w:type="spellEnd"/>
-      <w:r>
-        <w:t xml:space="preserve"> em </w:t>
+        <w:t xml:space="preserve"> calculate_uptake em </w:t>
       </w:r>
       <w:hyperlink r:id="rId5" w:history="1">
         <w:r>
@@ -231,6 +245,7 @@
           <w:sz w:val="52"/>
           <w:szCs w:val="52"/>
         </w:rPr>
+        <w:lastRenderedPageBreak/>
         <w:drawing>
           <wp:anchor distT="0" distB="0" distL="114300" distR="114300" simplePos="0" relativeHeight="251658240" behindDoc="0" locked="0" layoutInCell="1" allowOverlap="1" wp14:anchorId="7F79D29C" wp14:editId="29E9EFF5">
             <wp:simplePos x="0" y="0"/>
@@ -474,6 +489,7 @@
         <w:rPr>
           <w:noProof/>
         </w:rPr>
+        <w:lastRenderedPageBreak/>
         <w:drawing>
           <wp:anchor distT="0" distB="0" distL="114300" distR="114300" simplePos="0" relativeHeight="251659264" behindDoc="0" locked="0" layoutInCell="1" allowOverlap="1" wp14:anchorId="48913E19" wp14:editId="5EF64CB7">
             <wp:simplePos x="0" y="0"/>
@@ -732,6 +748,60 @@
     </w:p>
     <w:p>
       <w:pPr>
+        <w:rPr>
+          <w:sz w:val="52"/>
+          <w:szCs w:val="52"/>
+          <w:lang w:val="en-GB"/>
+        </w:rPr>
+      </w:pPr>
+    </w:p>
+    <w:p>
+      <w:pPr>
+        <w:rPr>
+          <w:sz w:val="52"/>
+          <w:szCs w:val="52"/>
+          <w:lang w:val="en-GB"/>
+        </w:rPr>
+      </w:pPr>
+    </w:p>
+    <w:p>
+      <w:pPr>
+        <w:rPr>
+          <w:sz w:val="52"/>
+          <w:szCs w:val="52"/>
+          <w:lang w:val="en-GB"/>
+        </w:rPr>
+      </w:pPr>
+    </w:p>
+    <w:p>
+      <w:pPr>
+        <w:rPr>
+          <w:sz w:val="52"/>
+          <w:szCs w:val="52"/>
+          <w:lang w:val="en-GB"/>
+        </w:rPr>
+      </w:pPr>
+    </w:p>
+    <w:p>
+      <w:pPr>
+        <w:rPr>
+          <w:sz w:val="52"/>
+          <w:szCs w:val="52"/>
+          <w:lang w:val="en-GB"/>
+        </w:rPr>
+      </w:pPr>
+    </w:p>
+    <w:p>
+      <w:pPr>
+        <w:rPr>
+          <w:sz w:val="52"/>
+          <w:szCs w:val="52"/>
+          <w:lang w:val="en-GB"/>
+        </w:rPr>
+      </w:pPr>
+    </w:p>
+    <w:p>
+      <w:pPr>
         <w:pStyle w:val="PargrafodaLista"/>
         <w:numPr>
           <w:ilvl w:val="0"/>
@@ -838,7 +908,6 @@
           <w:sz w:val="52"/>
           <w:szCs w:val="52"/>
         </w:rPr>
-        <w:lastRenderedPageBreak/>
         <w:t xml:space="preserve">FAZER UPTAKE E/OU COST VARIAR CONSOANTE O TIPO DE BICICLETA USADA (convencional </w:t>
       </w:r>
       <w:proofErr w:type="spellStart"/>
@@ -950,7 +1019,7 @@
           <w:sz w:val="52"/>
           <w:szCs w:val="52"/>
         </w:rPr>
-        <w:t>FSDFS</w:t>
+        <w:t>---</w:t>
       </w:r>
     </w:p>
     <w:sectPr>
@@ -966,6 +1035,95 @@
 <file path=word/numbering.xml><?xml version="1.0" encoding="utf-8"?>
 <w:numbering xmlns:wpc="http://schemas.microsoft.com/office/word/2010/wordprocessingCanvas" xmlns:cx="http://schemas.microsoft.com/office/drawing/2014/chartex" xmlns:cx1="http://schemas.microsoft.com/office/drawing/2015/9/8/chartex" xmlns:cx2="http://schemas.microsoft.com/office/drawing/2015/10/21/chartex" xmlns:cx3="http://schemas.microsoft.com/office/drawing/2016/5/9/chartex" xmlns:cx4="http://schemas.microsoft.com/office/drawing/2016/5/10/chartex" xmlns:cx5="http://schemas.microsoft.com/office/drawing/2016/5/11/chartex" xmlns:cx6="http://schemas.microsoft.com/office/drawing/2016/5/12/chartex" xmlns:cx7="http://schemas.microsoft.com/office/drawing/2016/5/13/chartex" xmlns:cx8="http://schemas.microsoft.com/office/drawing/2016/5/14/chartex" xmlns:mc="http://schemas.openxmlformats.org/markup-compatibility/2006" xmlns:aink="http://schemas.microsoft.com/office/drawing/2016/ink" xmlns:am3d="http://schemas.microsoft.com/office/drawing/2017/model3d" xmlns:o="urn:schemas-microsoft-com:office:office" xmlns:oel="http://schemas.microsoft.com/office/2019/extlst" xmlns:r="http://schemas.openxmlformats.org/officeDocument/2006/relationships" xmlns:m="http://schemas.openxmlformats.org/officeDocument/2006/math" xmlns:v="urn:schemas-microsoft-com:vml" xmlns:wp14="http://schemas.microsoft.com/office/word/2010/wordprocessingDrawing" xmlns:wp="http://schemas.openxmlformats.org/drawingml/2006/wordprocessingDrawing" xmlns:w10="urn:schemas-microsoft-com:office:word" xmlns:w="http://schemas.openxmlformats.org/wordprocessingml/2006/main" xmlns:w14="http://schemas.microsoft.com/office/word/2010/wordml" xmlns:w15="http://schemas.microsoft.com/office/word/2012/wordml" xmlns:w16cex="http://schemas.microsoft.com/office/word/2018/wordml/cex" xmlns:w16cid="http://schemas.microsoft.com/office/word/2016/wordml/cid" xmlns:w16="http://schemas.microsoft.com/office/word/2018/wordml" xmlns:w16sdtdh="http://schemas.microsoft.com/office/word/2020/wordml/sdtdatahash" xmlns:w16se="http://schemas.microsoft.com/office/word/2015/wordml/symex" xmlns:wpg="http://schemas.microsoft.com/office/word/2010/wordprocessingGroup" xmlns:wpi="http://schemas.microsoft.com/office/word/2010/wordprocessingInk" xmlns:wne="http://schemas.microsoft.com/office/word/2006/wordml" xmlns:wps="http://schemas.microsoft.com/office/word/2010/wordprocessingShape" mc:Ignorable="w14 w15 w16se w16cid w16 w16cex w16sdtdh wp14">
   <w:abstractNum w:abstractNumId="0" w15:restartNumberingAfterBreak="0">
+    <w:nsid w:val="0B08641B"/>
+    <w:multiLevelType w:val="hybridMultilevel"/>
+    <w:tmpl w:val="AF78193A"/>
+    <w:lvl w:ilvl="0" w:tplc="A5AAEFB6">
+      <w:start w:val="1"/>
+      <w:numFmt w:val="decimal"/>
+      <w:lvlText w:val="%1."/>
+      <w:lvlJc w:val="left"/>
+      <w:pPr>
+        <w:ind w:left="1080" w:hanging="720"/>
+      </w:pPr>
+      <w:rPr>
+        <w:rFonts w:hint="default"/>
+      </w:rPr>
+    </w:lvl>
+    <w:lvl w:ilvl="1" w:tplc="08160019" w:tentative="1">
+      <w:start w:val="1"/>
+      <w:numFmt w:val="lowerLetter"/>
+      <w:lvlText w:val="%2."/>
+      <w:lvlJc w:val="left"/>
+      <w:pPr>
+        <w:ind w:left="1440" w:hanging="360"/>
+      </w:pPr>
+    </w:lvl>
+    <w:lvl w:ilvl="2" w:tplc="0816001B" w:tentative="1">
+      <w:start w:val="1"/>
+      <w:numFmt w:val="lowerRoman"/>
+      <w:lvlText w:val="%3."/>
+      <w:lvlJc w:val="right"/>
+      <w:pPr>
+        <w:ind w:left="2160" w:hanging="180"/>
+      </w:pPr>
+    </w:lvl>
+    <w:lvl w:ilvl="3" w:tplc="0816000F" w:tentative="1">
+      <w:start w:val="1"/>
+      <w:numFmt w:val="decimal"/>
+      <w:lvlText w:val="%4."/>
+      <w:lvlJc w:val="left"/>
+      <w:pPr>
+        <w:ind w:left="2880" w:hanging="360"/>
+      </w:pPr>
+    </w:lvl>
+    <w:lvl w:ilvl="4" w:tplc="08160019" w:tentative="1">
+      <w:start w:val="1"/>
+      <w:numFmt w:val="lowerLetter"/>
+      <w:lvlText w:val="%5."/>
+      <w:lvlJc w:val="left"/>
+      <w:pPr>
+        <w:ind w:left="3600" w:hanging="360"/>
+      </w:pPr>
+    </w:lvl>
+    <w:lvl w:ilvl="5" w:tplc="0816001B" w:tentative="1">
+      <w:start w:val="1"/>
+      <w:numFmt w:val="lowerRoman"/>
+      <w:lvlText w:val="%6."/>
+      <w:lvlJc w:val="right"/>
+      <w:pPr>
+        <w:ind w:left="4320" w:hanging="180"/>
+      </w:pPr>
+    </w:lvl>
+    <w:lvl w:ilvl="6" w:tplc="0816000F" w:tentative="1">
+      <w:start w:val="1"/>
+      <w:numFmt w:val="decimal"/>
+      <w:lvlText w:val="%7."/>
+      <w:lvlJc w:val="left"/>
+      <w:pPr>
+        <w:ind w:left="5040" w:hanging="360"/>
+      </w:pPr>
+    </w:lvl>
+    <w:lvl w:ilvl="7" w:tplc="08160019" w:tentative="1">
+      <w:start w:val="1"/>
+      <w:numFmt w:val="lowerLetter"/>
+      <w:lvlText w:val="%8."/>
+      <w:lvlJc w:val="left"/>
+      <w:pPr>
+        <w:ind w:left="5760" w:hanging="360"/>
+      </w:pPr>
+    </w:lvl>
+    <w:lvl w:ilvl="8" w:tplc="0816001B" w:tentative="1">
+      <w:start w:val="1"/>
+      <w:numFmt w:val="lowerRoman"/>
+      <w:lvlText w:val="%9."/>
+      <w:lvlJc w:val="right"/>
+      <w:pPr>
+        <w:ind w:left="6480" w:hanging="180"/>
+      </w:pPr>
+    </w:lvl>
+  </w:abstractNum>
+  <w:abstractNum w:abstractNumId="1" w15:restartNumberingAfterBreak="0">
     <w:nsid w:val="1F65299F"/>
     <w:multiLevelType w:val="hybridMultilevel"/>
     <w:tmpl w:val="1E96E3D0"/>
@@ -1078,7 +1236,7 @@
       </w:rPr>
     </w:lvl>
   </w:abstractNum>
-  <w:abstractNum w:abstractNumId="1" w15:restartNumberingAfterBreak="0">
+  <w:abstractNum w:abstractNumId="2" w15:restartNumberingAfterBreak="0">
     <w:nsid w:val="29263E55"/>
     <w:multiLevelType w:val="multilevel"/>
     <w:tmpl w:val="084EDCF0"/>
@@ -1191,7 +1349,7 @@
       </w:pPr>
     </w:lvl>
   </w:abstractNum>
-  <w:abstractNum w:abstractNumId="2" w15:restartNumberingAfterBreak="0">
+  <w:abstractNum w:abstractNumId="3" w15:restartNumberingAfterBreak="0">
     <w:nsid w:val="40165C37"/>
     <w:multiLevelType w:val="hybridMultilevel"/>
     <w:tmpl w:val="AE72D7E8"/>
@@ -1281,13 +1439,16 @@
     </w:lvl>
   </w:abstractNum>
   <w:num w:numId="1" w16cid:durableId="1519659359">
+    <w:abstractNumId w:val="3"/>
+  </w:num>
+  <w:num w:numId="2" w16cid:durableId="1377704436">
+    <w:abstractNumId w:val="1"/>
+  </w:num>
+  <w:num w:numId="3" w16cid:durableId="1288392467">
     <w:abstractNumId w:val="2"/>
   </w:num>
-  <w:num w:numId="2" w16cid:durableId="1377704436">
+  <w:num w:numId="4" w16cid:durableId="535044653">
     <w:abstractNumId w:val="0"/>
-  </w:num>
-  <w:num w:numId="3" w16cid:durableId="1288392467">
-    <w:abstractNumId w:val="1"/>
   </w:num>
 </w:numbering>
 </file>

</xml_diff>